<commit_message>
fix: testrapport missing tests
</commit_message>
<xml_diff>
--- a/docs/Testrapport Flutter App.docx
+++ b/docs/Testrapport Flutter App.docx
@@ -1,6 +1,6 @@
 
 <file path=word/document.xml><?xml version="1.0" encoding="utf-8"?>
-<w:document xmlns:wpc="http://schemas.microsoft.com/office/word/2010/wordprocessingCanvas" xmlns:cx="http://schemas.microsoft.com/office/drawing/2014/chartex" xmlns:cx1="http://schemas.microsoft.com/office/drawing/2015/9/8/chartex" xmlns:cx2="http://schemas.microsoft.com/office/drawing/2015/10/21/chartex" xmlns:cx3="http://schemas.microsoft.com/office/drawing/2016/5/9/chartex" xmlns:cx4="http://schemas.microsoft.com/office/drawing/2016/5/10/chartex" xmlns:cx5="http://schemas.microsoft.com/office/drawing/2016/5/11/chartex" xmlns:cx6="http://schemas.microsoft.com/office/drawing/2016/5/12/chartex" xmlns:cx7="http://schemas.microsoft.com/office/drawing/2016/5/13/chartex" xmlns:cx8="http://schemas.microsoft.com/office/drawing/2016/5/14/chartex" xmlns:mc="http://schemas.openxmlformats.org/markup-compatibility/2006" xmlns:aink="http://schemas.microsoft.com/office/drawing/2016/ink" xmlns:am3d="http://schemas.microsoft.com/office/drawing/2017/model3d" xmlns:o="urn:schemas-microsoft-com:office:office" xmlns:oel="http://schemas.microsoft.com/office/2019/extlst" xmlns:r="http://schemas.openxmlformats.org/officeDocument/2006/relationships" xmlns:m="http://schemas.openxmlformats.org/officeDocument/2006/math" xmlns:v="urn:schemas-microsoft-com:vml" xmlns:wp14="http://schemas.microsoft.com/office/word/2010/wordprocessingDrawing" xmlns:wp="http://schemas.openxmlformats.org/drawingml/2006/wordprocessingDrawing" xmlns:w10="urn:schemas-microsoft-com:office:word" xmlns:w="http://schemas.openxmlformats.org/wordprocessingml/2006/main" xmlns:w14="http://schemas.microsoft.com/office/word/2010/wordml" xmlns:w15="http://schemas.microsoft.com/office/word/2012/wordml" xmlns:w16cex="http://schemas.microsoft.com/office/word/2018/wordml/cex" xmlns:w16cid="http://schemas.microsoft.com/office/word/2016/wordml/cid" xmlns:w16="http://schemas.microsoft.com/office/word/2018/wordml" xmlns:w16du="http://schemas.microsoft.com/office/word/2023/wordml/word16du" xmlns:w16sdtdh="http://schemas.microsoft.com/office/word/2020/wordml/sdtdatahash" xmlns:w16se="http://schemas.microsoft.com/office/word/2015/wordml/symex" xmlns:wpg="http://schemas.microsoft.com/office/word/2010/wordprocessingGroup" xmlns:wpi="http://schemas.microsoft.com/office/word/2010/wordprocessingInk" xmlns:wne="http://schemas.microsoft.com/office/word/2006/wordml" xmlns:wps="http://schemas.microsoft.com/office/word/2010/wordprocessingShape" mc:Ignorable="w14 w15 w16se w16cid w16 w16cex w16sdtdh w16du wp14">
+<w:document xmlns:wpc="http://schemas.microsoft.com/office/word/2010/wordprocessingCanvas" xmlns:cx="http://schemas.microsoft.com/office/drawing/2014/chartex" xmlns:cx1="http://schemas.microsoft.com/office/drawing/2015/9/8/chartex" xmlns:cx2="http://schemas.microsoft.com/office/drawing/2015/10/21/chartex" xmlns:cx3="http://schemas.microsoft.com/office/drawing/2016/5/9/chartex" xmlns:cx4="http://schemas.microsoft.com/office/drawing/2016/5/10/chartex" xmlns:cx5="http://schemas.microsoft.com/office/drawing/2016/5/11/chartex" xmlns:cx6="http://schemas.microsoft.com/office/drawing/2016/5/12/chartex" xmlns:cx7="http://schemas.microsoft.com/office/drawing/2016/5/13/chartex" xmlns:cx8="http://schemas.microsoft.com/office/drawing/2016/5/14/chartex" xmlns:mc="http://schemas.openxmlformats.org/markup-compatibility/2006" xmlns:aink="http://schemas.microsoft.com/office/drawing/2016/ink" xmlns:am3d="http://schemas.microsoft.com/office/drawing/2017/model3d" xmlns:o="urn:schemas-microsoft-com:office:office" xmlns:oel="http://schemas.microsoft.com/office/2019/extlst" xmlns:r="http://schemas.openxmlformats.org/officeDocument/2006/relationships" xmlns:m="http://schemas.openxmlformats.org/officeDocument/2006/math" xmlns:v="urn:schemas-microsoft-com:vml" xmlns:wp14="http://schemas.microsoft.com/office/word/2010/wordprocessingDrawing" xmlns:wp="http://schemas.openxmlformats.org/drawingml/2006/wordprocessingDrawing" xmlns:w10="urn:schemas-microsoft-com:office:word" xmlns:w="http://schemas.openxmlformats.org/wordprocessingml/2006/main" xmlns:w14="http://schemas.microsoft.com/office/word/2010/wordml" xmlns:w15="http://schemas.microsoft.com/office/word/2012/wordml" xmlns:w16cex="http://schemas.microsoft.com/office/word/2018/wordml/cex" xmlns:w16cid="http://schemas.microsoft.com/office/word/2016/wordml/cid" xmlns:w16="http://schemas.microsoft.com/office/word/2018/wordml" xmlns:w16sdtdh="http://schemas.microsoft.com/office/word/2020/wordml/sdtdatahash" xmlns:w16se="http://schemas.microsoft.com/office/word/2015/wordml/symex" xmlns:wpg="http://schemas.microsoft.com/office/word/2010/wordprocessingGroup" xmlns:wpi="http://schemas.microsoft.com/office/word/2010/wordprocessingInk" xmlns:wne="http://schemas.microsoft.com/office/word/2006/wordml" xmlns:wps="http://schemas.microsoft.com/office/word/2010/wordprocessingShape" mc:Ignorable="w14 w15 w16se w16cid w16 w16cex w16sdtdh wp14">
   <w:body>
     <w:p>
       <w:r>
@@ -86,6 +86,7 @@
                 <w:rFonts w:ascii="Arial" w:eastAsia="Arial" w:hAnsi="Arial" w:cs="Arial"/>
                 <w:color w:val="000000" w:themeColor="text1"/>
               </w:rPr>
+              <w:lastRenderedPageBreak/>
               <w:t>Begin situatie</w:t>
             </w:r>
           </w:p>
@@ -228,7 +229,6 @@
           <w:p>
             <w:pPr>
               <w:spacing w:line="270" w:lineRule="exact"/>
-              <w:ind w:left="-990"/>
               <w:rPr>
                 <w:rFonts w:ascii="Arial" w:eastAsia="Arial" w:hAnsi="Arial" w:cs="Arial"/>
                 <w:color w:val="000000" w:themeColor="text1"/>
@@ -381,7 +381,6 @@
           <w:p>
             <w:pPr>
               <w:spacing w:line="270" w:lineRule="exact"/>
-              <w:ind w:left="-990"/>
               <w:rPr>
                 <w:rFonts w:ascii="Arial" w:eastAsia="Arial" w:hAnsi="Arial" w:cs="Arial"/>
                 <w:color w:val="000000" w:themeColor="text1"/>
@@ -835,6 +834,13 @@
                 <w:color w:val="000000" w:themeColor="text1"/>
               </w:rPr>
             </w:pPr>
+            <w:r>
+              <w:rPr>
+                <w:rFonts w:ascii="Arial" w:eastAsia="Arial" w:hAnsi="Arial" w:cs="Arial"/>
+                <w:color w:val="000000" w:themeColor="text1"/>
+              </w:rPr>
+              <w:t>Net nieuwe app</w:t>
+            </w:r>
           </w:p>
         </w:tc>
         <w:tc>
@@ -849,34 +855,62 @@
                 <w:color w:val="000000" w:themeColor="text1"/>
               </w:rPr>
             </w:pPr>
-          </w:p>
-        </w:tc>
-        <w:tc>
-          <w:tcPr>
-            <w:tcW w:w="1369" w:type="dxa"/>
-          </w:tcPr>
-          <w:p>
-            <w:pPr>
-              <w:spacing w:line="270" w:lineRule="exact"/>
-              <w:rPr>
-                <w:rFonts w:ascii="Arial" w:eastAsia="Arial" w:hAnsi="Arial" w:cs="Arial"/>
-                <w:color w:val="000000" w:themeColor="text1"/>
-              </w:rPr>
-            </w:pPr>
-          </w:p>
-        </w:tc>
-        <w:tc>
-          <w:tcPr>
-            <w:tcW w:w="1369" w:type="dxa"/>
-          </w:tcPr>
-          <w:p>
-            <w:pPr>
-              <w:spacing w:line="270" w:lineRule="exact"/>
-              <w:rPr>
-                <w:rFonts w:ascii="Arial" w:eastAsia="Arial" w:hAnsi="Arial" w:cs="Arial"/>
-                <w:color w:val="000000" w:themeColor="text1"/>
-              </w:rPr>
-            </w:pPr>
+            <w:r>
+              <w:rPr>
+                <w:rFonts w:ascii="Arial" w:eastAsia="Arial" w:hAnsi="Arial" w:cs="Arial"/>
+                <w:color w:val="000000" w:themeColor="text1"/>
+              </w:rPr>
+              <w:t xml:space="preserve">Barcode </w:t>
+            </w:r>
+            <w:r>
+              <w:rPr>
+                <w:rFonts w:ascii="Arial" w:eastAsia="Arial" w:hAnsi="Arial" w:cs="Arial"/>
+                <w:color w:val="000000" w:themeColor="text1"/>
+              </w:rPr>
+              <w:t>scannen</w:t>
+            </w:r>
+          </w:p>
+        </w:tc>
+        <w:tc>
+          <w:tcPr>
+            <w:tcW w:w="1369" w:type="dxa"/>
+          </w:tcPr>
+          <w:p>
+            <w:pPr>
+              <w:spacing w:line="270" w:lineRule="exact"/>
+              <w:rPr>
+                <w:rFonts w:ascii="Arial" w:eastAsia="Arial" w:hAnsi="Arial" w:cs="Arial"/>
+                <w:color w:val="000000" w:themeColor="text1"/>
+              </w:rPr>
+            </w:pPr>
+            <w:r>
+              <w:rPr>
+                <w:rFonts w:ascii="Arial" w:eastAsia="Arial" w:hAnsi="Arial" w:cs="Arial"/>
+                <w:color w:val="000000" w:themeColor="text1"/>
+              </w:rPr>
+              <w:t>Barcode tekst terug krijgen</w:t>
+            </w:r>
+          </w:p>
+        </w:tc>
+        <w:tc>
+          <w:tcPr>
+            <w:tcW w:w="1369" w:type="dxa"/>
+          </w:tcPr>
+          <w:p>
+            <w:pPr>
+              <w:spacing w:line="270" w:lineRule="exact"/>
+              <w:rPr>
+                <w:rFonts w:ascii="Arial" w:eastAsia="Arial" w:hAnsi="Arial" w:cs="Arial"/>
+                <w:color w:val="000000" w:themeColor="text1"/>
+              </w:rPr>
+            </w:pPr>
+            <w:r>
+              <w:rPr>
+                <w:rFonts w:ascii="Arial" w:eastAsia="Arial" w:hAnsi="Arial" w:cs="Arial"/>
+                <w:color w:val="000000" w:themeColor="text1"/>
+              </w:rPr>
+              <w:t>Barcode tekst gekregen</w:t>
+            </w:r>
           </w:p>
         </w:tc>
         <w:tc>
@@ -891,6 +925,13 @@
                 <w:color w:val="000000" w:themeColor="text1"/>
               </w:rPr>
             </w:pPr>
+            <w:r>
+              <w:rPr>
+                <w:rFonts w:ascii="Arial" w:eastAsia="Arial" w:hAnsi="Arial" w:cs="Arial"/>
+                <w:color w:val="000000" w:themeColor="text1"/>
+              </w:rPr>
+              <w:t>Succes</w:t>
+            </w:r>
           </w:p>
         </w:tc>
         <w:tc>
@@ -938,6 +979,34 @@
                 <w:color w:val="000000" w:themeColor="text1"/>
               </w:rPr>
             </w:pPr>
+            <w:r>
+              <w:rPr>
+                <w:rFonts w:ascii="Arial" w:eastAsia="Arial" w:hAnsi="Arial" w:cs="Arial"/>
+                <w:color w:val="000000" w:themeColor="text1"/>
+              </w:rPr>
+              <w:t xml:space="preserve">App met een </w:t>
+            </w:r>
+            <w:r>
+              <w:rPr>
+                <w:rFonts w:ascii="Arial" w:eastAsia="Arial" w:hAnsi="Arial" w:cs="Arial"/>
+                <w:color w:val="000000" w:themeColor="text1"/>
+              </w:rPr>
+              <w:t xml:space="preserve">van de </w:t>
+            </w:r>
+            <w:r>
+              <w:rPr>
+                <w:rFonts w:ascii="Arial" w:eastAsia="Arial" w:hAnsi="Arial" w:cs="Arial"/>
+                <w:color w:val="000000" w:themeColor="text1"/>
+              </w:rPr>
+              <w:t>feature</w:t>
+            </w:r>
+            <w:r>
+              <w:rPr>
+                <w:rFonts w:ascii="Arial" w:eastAsia="Arial" w:hAnsi="Arial" w:cs="Arial"/>
+                <w:color w:val="000000" w:themeColor="text1"/>
+              </w:rPr>
+              <w:t>s</w:t>
+            </w:r>
           </w:p>
         </w:tc>
         <w:tc>
@@ -952,34 +1021,62 @@
                 <w:color w:val="000000" w:themeColor="text1"/>
               </w:rPr>
             </w:pPr>
-          </w:p>
-        </w:tc>
-        <w:tc>
-          <w:tcPr>
-            <w:tcW w:w="1369" w:type="dxa"/>
-          </w:tcPr>
-          <w:p>
-            <w:pPr>
-              <w:spacing w:line="270" w:lineRule="exact"/>
-              <w:rPr>
-                <w:rFonts w:ascii="Arial" w:eastAsia="Arial" w:hAnsi="Arial" w:cs="Arial"/>
-                <w:color w:val="000000" w:themeColor="text1"/>
-              </w:rPr>
-            </w:pPr>
-          </w:p>
-        </w:tc>
-        <w:tc>
-          <w:tcPr>
-            <w:tcW w:w="1369" w:type="dxa"/>
-          </w:tcPr>
-          <w:p>
-            <w:pPr>
-              <w:spacing w:line="270" w:lineRule="exact"/>
-              <w:rPr>
-                <w:rFonts w:ascii="Arial" w:eastAsia="Arial" w:hAnsi="Arial" w:cs="Arial"/>
-                <w:color w:val="000000" w:themeColor="text1"/>
-              </w:rPr>
-            </w:pPr>
+            <w:r>
+              <w:rPr>
+                <w:rFonts w:ascii="Arial" w:eastAsia="Arial" w:hAnsi="Arial" w:cs="Arial"/>
+                <w:color w:val="000000" w:themeColor="text1"/>
+              </w:rPr>
+              <w:t>Kijken of hij werkt op alle apparaten</w:t>
+            </w:r>
+          </w:p>
+        </w:tc>
+        <w:tc>
+          <w:tcPr>
+            <w:tcW w:w="1369" w:type="dxa"/>
+          </w:tcPr>
+          <w:p>
+            <w:pPr>
+              <w:spacing w:line="270" w:lineRule="exact"/>
+              <w:rPr>
+                <w:rFonts w:ascii="Arial" w:eastAsia="Arial" w:hAnsi="Arial" w:cs="Arial"/>
+                <w:color w:val="000000" w:themeColor="text1"/>
+              </w:rPr>
+            </w:pPr>
+            <w:r>
+              <w:rPr>
+                <w:rFonts w:ascii="Arial" w:eastAsia="Arial" w:hAnsi="Arial" w:cs="Arial"/>
+                <w:color w:val="000000" w:themeColor="text1"/>
+              </w:rPr>
+              <w:t>Alles zou moeten werken zoals toeb</w:t>
+            </w:r>
+            <w:r>
+              <w:rPr>
+                <w:rFonts w:ascii="Arial" w:eastAsia="Arial" w:hAnsi="Arial" w:cs="Arial"/>
+                <w:color w:val="000000" w:themeColor="text1"/>
+              </w:rPr>
+              <w:t>ehoren</w:t>
+            </w:r>
+          </w:p>
+        </w:tc>
+        <w:tc>
+          <w:tcPr>
+            <w:tcW w:w="1369" w:type="dxa"/>
+          </w:tcPr>
+          <w:p>
+            <w:pPr>
+              <w:spacing w:line="270" w:lineRule="exact"/>
+              <w:rPr>
+                <w:rFonts w:ascii="Arial" w:eastAsia="Arial" w:hAnsi="Arial" w:cs="Arial"/>
+                <w:color w:val="000000" w:themeColor="text1"/>
+              </w:rPr>
+            </w:pPr>
+            <w:r>
+              <w:rPr>
+                <w:rFonts w:ascii="Arial" w:eastAsia="Arial" w:hAnsi="Arial" w:cs="Arial"/>
+                <w:color w:val="000000" w:themeColor="text1"/>
+              </w:rPr>
+              <w:t>App wil niet deployen op één van de apparaten</w:t>
+            </w:r>
           </w:p>
         </w:tc>
         <w:tc>
@@ -994,6 +1091,13 @@
                 <w:color w:val="000000" w:themeColor="text1"/>
               </w:rPr>
             </w:pPr>
+            <w:r>
+              <w:rPr>
+                <w:rFonts w:ascii="Arial" w:eastAsia="Arial" w:hAnsi="Arial" w:cs="Arial"/>
+                <w:color w:val="000000" w:themeColor="text1"/>
+              </w:rPr>
+              <w:t>Faal</w:t>
+            </w:r>
           </w:p>
         </w:tc>
         <w:tc>
@@ -1022,6 +1126,13 @@
                 <w:color w:val="000000" w:themeColor="text1"/>
               </w:rPr>
             </w:pPr>
+            <w:r>
+              <w:rPr>
+                <w:rFonts w:ascii="Arial" w:eastAsia="Arial" w:hAnsi="Arial" w:cs="Arial"/>
+                <w:color w:val="000000" w:themeColor="text1"/>
+              </w:rPr>
+              <w:t>Minimum SDK aangepast</w:t>
+            </w:r>
           </w:p>
         </w:tc>
       </w:tr>
@@ -1041,6 +1152,13 @@
                 <w:color w:val="000000" w:themeColor="text1"/>
               </w:rPr>
             </w:pPr>
+            <w:r>
+              <w:rPr>
+                <w:rFonts w:ascii="Arial" w:eastAsia="Arial" w:hAnsi="Arial" w:cs="Arial"/>
+                <w:color w:val="000000" w:themeColor="text1"/>
+              </w:rPr>
+              <w:t>App met een van de features</w:t>
+            </w:r>
           </w:p>
         </w:tc>
         <w:tc>
@@ -1055,34 +1173,55 @@
                 <w:color w:val="000000" w:themeColor="text1"/>
               </w:rPr>
             </w:pPr>
-          </w:p>
-        </w:tc>
-        <w:tc>
-          <w:tcPr>
-            <w:tcW w:w="1369" w:type="dxa"/>
-          </w:tcPr>
-          <w:p>
-            <w:pPr>
-              <w:spacing w:line="270" w:lineRule="exact"/>
-              <w:rPr>
-                <w:rFonts w:ascii="Arial" w:eastAsia="Arial" w:hAnsi="Arial" w:cs="Arial"/>
-                <w:color w:val="000000" w:themeColor="text1"/>
-              </w:rPr>
-            </w:pPr>
-          </w:p>
-        </w:tc>
-        <w:tc>
-          <w:tcPr>
-            <w:tcW w:w="1369" w:type="dxa"/>
-          </w:tcPr>
-          <w:p>
-            <w:pPr>
-              <w:spacing w:line="270" w:lineRule="exact"/>
-              <w:rPr>
-                <w:rFonts w:ascii="Arial" w:eastAsia="Arial" w:hAnsi="Arial" w:cs="Arial"/>
-                <w:color w:val="000000" w:themeColor="text1"/>
-              </w:rPr>
-            </w:pPr>
+            <w:r>
+              <w:rPr>
+                <w:rFonts w:ascii="Arial" w:eastAsia="Arial" w:hAnsi="Arial" w:cs="Arial"/>
+                <w:color w:val="000000" w:themeColor="text1"/>
+              </w:rPr>
+              <w:t>Kijken of hij werkt op alle apparaten</w:t>
+            </w:r>
+          </w:p>
+        </w:tc>
+        <w:tc>
+          <w:tcPr>
+            <w:tcW w:w="1369" w:type="dxa"/>
+          </w:tcPr>
+          <w:p>
+            <w:pPr>
+              <w:spacing w:line="270" w:lineRule="exact"/>
+              <w:rPr>
+                <w:rFonts w:ascii="Arial" w:eastAsia="Arial" w:hAnsi="Arial" w:cs="Arial"/>
+                <w:color w:val="000000" w:themeColor="text1"/>
+              </w:rPr>
+            </w:pPr>
+            <w:r>
+              <w:rPr>
+                <w:rFonts w:ascii="Arial" w:eastAsia="Arial" w:hAnsi="Arial" w:cs="Arial"/>
+                <w:color w:val="000000" w:themeColor="text1"/>
+              </w:rPr>
+              <w:t>Alles zou moeten werken zoals toebehoren</w:t>
+            </w:r>
+          </w:p>
+        </w:tc>
+        <w:tc>
+          <w:tcPr>
+            <w:tcW w:w="1369" w:type="dxa"/>
+          </w:tcPr>
+          <w:p>
+            <w:pPr>
+              <w:spacing w:line="270" w:lineRule="exact"/>
+              <w:rPr>
+                <w:rFonts w:ascii="Arial" w:eastAsia="Arial" w:hAnsi="Arial" w:cs="Arial"/>
+                <w:color w:val="000000" w:themeColor="text1"/>
+              </w:rPr>
+            </w:pPr>
+            <w:r>
+              <w:rPr>
+                <w:rFonts w:ascii="Arial" w:eastAsia="Arial" w:hAnsi="Arial" w:cs="Arial"/>
+                <w:color w:val="000000" w:themeColor="text1"/>
+              </w:rPr>
+              <w:t>App deployed succesvol</w:t>
+            </w:r>
           </w:p>
         </w:tc>
         <w:tc>
@@ -1097,6 +1236,13 @@
                 <w:color w:val="000000" w:themeColor="text1"/>
               </w:rPr>
             </w:pPr>
+            <w:r>
+              <w:rPr>
+                <w:rFonts w:ascii="Arial" w:eastAsia="Arial" w:hAnsi="Arial" w:cs="Arial"/>
+                <w:color w:val="000000" w:themeColor="text1"/>
+              </w:rPr>
+              <w:t>succes</w:t>
+            </w:r>
           </w:p>
         </w:tc>
         <w:tc>
@@ -1965,7 +2111,7 @@
 </file>
 
 <file path=word/styles.xml><?xml version="1.0" encoding="utf-8"?>
-<w:styles xmlns:mc="http://schemas.openxmlformats.org/markup-compatibility/2006" xmlns:r="http://schemas.openxmlformats.org/officeDocument/2006/relationships" xmlns:w="http://schemas.openxmlformats.org/wordprocessingml/2006/main" xmlns:w14="http://schemas.microsoft.com/office/word/2010/wordml" xmlns:w15="http://schemas.microsoft.com/office/word/2012/wordml" xmlns:w16cex="http://schemas.microsoft.com/office/word/2018/wordml/cex" xmlns:w16cid="http://schemas.microsoft.com/office/word/2016/wordml/cid" xmlns:w16="http://schemas.microsoft.com/office/word/2018/wordml" xmlns:w16du="http://schemas.microsoft.com/office/word/2023/wordml/word16du" xmlns:w16sdtdh="http://schemas.microsoft.com/office/word/2020/wordml/sdtdatahash" xmlns:w16se="http://schemas.microsoft.com/office/word/2015/wordml/symex" mc:Ignorable="w14 w15 w16se w16cid w16 w16cex w16sdtdh w16du">
+<w:styles xmlns:mc="http://schemas.openxmlformats.org/markup-compatibility/2006" xmlns:r="http://schemas.openxmlformats.org/officeDocument/2006/relationships" xmlns:w="http://schemas.openxmlformats.org/wordprocessingml/2006/main" xmlns:w14="http://schemas.microsoft.com/office/word/2010/wordml" xmlns:w15="http://schemas.microsoft.com/office/word/2012/wordml" xmlns:w16cex="http://schemas.microsoft.com/office/word/2018/wordml/cex" xmlns:w16cid="http://schemas.microsoft.com/office/word/2016/wordml/cid" xmlns:w16="http://schemas.microsoft.com/office/word/2018/wordml" xmlns:w16sdtdh="http://schemas.microsoft.com/office/word/2020/wordml/sdtdatahash" xmlns:w16se="http://schemas.microsoft.com/office/word/2015/wordml/symex" mc:Ignorable="w14 w15 w16se w16cid w16 w16cex w16sdtdh">
   <w:docDefaults>
     <w:rPrDefault>
       <w:rPr>
@@ -2366,7 +2512,6 @@
   <w:style w:type="character" w:default="1" w:styleId="DefaultParagraphFont">
     <w:name w:val="Default Paragraph Font"/>
     <w:uiPriority w:val="1"/>
-    <w:semiHidden/>
     <w:unhideWhenUsed/>
   </w:style>
   <w:style w:type="table" w:default="1" w:styleId="TableNormal">

</xml_diff>